<commit_message>
Documentation with scope, and use case
</commit_message>
<xml_diff>
--- a/Documentation/CollaboRate system documentation.docx
+++ b/Documentation/CollaboRate system documentation.docx
@@ -29,31 +29,44 @@
           <w:szCs w:val="28"/>
           <w:lang w:val="en-GB"/>
         </w:rPr>
-        <w:t xml:space="preserve"> system Description and Scope</w:t>
-      </w:r>
-    </w:p>
-    <w:p>
-      <w:pPr>
-        <w:rPr>
-          <w:rFonts w:ascii="Arial" w:hAnsi="Arial" w:cs="Arial"/>
-          <w:sz w:val="22"/>
-          <w:szCs w:val="22"/>
-          <w:lang w:val="en-GB"/>
-        </w:rPr>
-      </w:pPr>
-    </w:p>
-    <w:p>
-      <w:pPr>
-        <w:rPr>
-          <w:rFonts w:ascii="Arial" w:hAnsi="Arial" w:cs="Arial"/>
-          <w:sz w:val="22"/>
-          <w:szCs w:val="22"/>
-          <w:lang w:val="en-GB"/>
-        </w:rPr>
-      </w:pPr>
-      <w:r>
-        <w:rPr>
-          <w:rFonts w:ascii="Arial" w:hAnsi="Arial" w:cs="Arial"/>
+        <w:t xml:space="preserve"> system </w:t>
+      </w:r>
+      <w:r>
+        <w:rPr>
+          <w:rFonts w:ascii="Arial" w:hAnsi="Arial" w:cs="Arial"/>
+          <w:sz w:val="28"/>
+          <w:szCs w:val="28"/>
+          <w:lang w:val="en-GB"/>
+        </w:rPr>
+        <w:t>documentation</w:t>
+      </w:r>
+    </w:p>
+    <w:p>
+      <w:pPr>
+        <w:rPr>
+          <w:rFonts w:ascii="Arial" w:hAnsi="Arial" w:cs="Arial"/>
+          <w:sz w:val="22"/>
+          <w:szCs w:val="22"/>
+          <w:lang w:val="en-GB"/>
+        </w:rPr>
+      </w:pPr>
+    </w:p>
+    <w:p>
+      <w:pPr>
+        <w:rPr>
+          <w:rFonts w:ascii="Arial" w:hAnsi="Arial" w:cs="Arial"/>
+          <w:b/>
+          <w:bCs/>
+          <w:sz w:val="22"/>
+          <w:szCs w:val="22"/>
+          <w:lang w:val="en-GB"/>
+        </w:rPr>
+      </w:pPr>
+      <w:r>
+        <w:rPr>
+          <w:rFonts w:ascii="Arial" w:hAnsi="Arial" w:cs="Arial"/>
+          <w:b/>
+          <w:bCs/>
           <w:sz w:val="22"/>
           <w:szCs w:val="22"/>
           <w:lang w:val="en-GB"/>
@@ -112,14 +125,267 @@
       <w:pPr>
         <w:rPr>
           <w:rFonts w:ascii="Arial" w:hAnsi="Arial" w:cs="Arial"/>
-          <w:sz w:val="22"/>
-          <w:szCs w:val="22"/>
-          <w:lang w:val="en-GB"/>
-        </w:rPr>
-      </w:pPr>
-      <w:r>
-        <w:rPr>
-          <w:rFonts w:ascii="Arial" w:hAnsi="Arial" w:cs="Arial"/>
+          <w:b/>
+          <w:bCs/>
+          <w:sz w:val="22"/>
+          <w:szCs w:val="22"/>
+          <w:lang w:val="en-GB"/>
+        </w:rPr>
+      </w:pPr>
+      <w:r>
+        <w:rPr>
+          <w:rFonts w:ascii="Arial" w:hAnsi="Arial" w:cs="Arial"/>
+          <w:b/>
+          <w:bCs/>
+          <w:sz w:val="22"/>
+          <w:szCs w:val="22"/>
+          <w:lang w:val="en-GB"/>
+        </w:rPr>
+        <w:t>Scope:</w:t>
+      </w:r>
+    </w:p>
+    <w:p>
+      <w:pPr>
+        <w:pStyle w:val="ListParagraph"/>
+        <w:numPr>
+          <w:ilvl w:val="0"/>
+          <w:numId w:val="3"/>
+        </w:numPr>
+        <w:rPr>
+          <w:rFonts w:ascii="Arial" w:hAnsi="Arial" w:cs="Arial"/>
+          <w:sz w:val="22"/>
+          <w:szCs w:val="22"/>
+          <w:lang w:val="en-GB"/>
+        </w:rPr>
+      </w:pPr>
+      <w:r>
+        <w:rPr>
+          <w:rFonts w:ascii="Arial" w:hAnsi="Arial" w:cs="Arial"/>
+          <w:sz w:val="22"/>
+          <w:szCs w:val="22"/>
+          <w:lang w:val="en-GB"/>
+        </w:rPr>
+        <w:t>Maintain project group</w:t>
+      </w:r>
+    </w:p>
+    <w:p>
+      <w:pPr>
+        <w:pStyle w:val="ListParagraph"/>
+        <w:numPr>
+          <w:ilvl w:val="0"/>
+          <w:numId w:val="3"/>
+        </w:numPr>
+        <w:rPr>
+          <w:rFonts w:ascii="Arial" w:hAnsi="Arial" w:cs="Arial"/>
+          <w:sz w:val="22"/>
+          <w:szCs w:val="22"/>
+          <w:lang w:val="en-GB"/>
+        </w:rPr>
+      </w:pPr>
+      <w:r>
+        <w:rPr>
+          <w:rFonts w:ascii="Arial" w:hAnsi="Arial" w:cs="Arial"/>
+          <w:sz w:val="22"/>
+          <w:szCs w:val="22"/>
+          <w:lang w:val="en-GB"/>
+        </w:rPr>
+        <w:t>Maintain project meetings</w:t>
+      </w:r>
+    </w:p>
+    <w:p>
+      <w:pPr>
+        <w:pStyle w:val="ListParagraph"/>
+        <w:numPr>
+          <w:ilvl w:val="0"/>
+          <w:numId w:val="3"/>
+        </w:numPr>
+        <w:rPr>
+          <w:rFonts w:ascii="Arial" w:hAnsi="Arial" w:cs="Arial"/>
+          <w:sz w:val="22"/>
+          <w:szCs w:val="22"/>
+          <w:lang w:val="en-GB"/>
+        </w:rPr>
+      </w:pPr>
+      <w:r>
+        <w:rPr>
+          <w:rFonts w:ascii="Arial" w:hAnsi="Arial" w:cs="Arial"/>
+          <w:sz w:val="22"/>
+          <w:szCs w:val="22"/>
+          <w:lang w:val="en-GB"/>
+        </w:rPr>
+        <w:t>Maintain project tasks</w:t>
+      </w:r>
+    </w:p>
+    <w:p>
+      <w:pPr>
+        <w:pStyle w:val="ListParagraph"/>
+        <w:numPr>
+          <w:ilvl w:val="0"/>
+          <w:numId w:val="3"/>
+        </w:numPr>
+        <w:rPr>
+          <w:rFonts w:ascii="Arial" w:hAnsi="Arial" w:cs="Arial"/>
+          <w:sz w:val="22"/>
+          <w:szCs w:val="22"/>
+          <w:lang w:val="en-GB"/>
+        </w:rPr>
+      </w:pPr>
+      <w:r>
+        <w:rPr>
+          <w:rFonts w:ascii="Arial" w:hAnsi="Arial" w:cs="Arial"/>
+          <w:sz w:val="22"/>
+          <w:szCs w:val="22"/>
+          <w:lang w:val="en-GB"/>
+        </w:rPr>
+        <w:t>Maintain own details</w:t>
+      </w:r>
+    </w:p>
+    <w:p>
+      <w:pPr>
+        <w:pStyle w:val="ListParagraph"/>
+        <w:numPr>
+          <w:ilvl w:val="0"/>
+          <w:numId w:val="3"/>
+        </w:numPr>
+        <w:rPr>
+          <w:rFonts w:ascii="Arial" w:hAnsi="Arial" w:cs="Arial"/>
+          <w:sz w:val="22"/>
+          <w:szCs w:val="22"/>
+          <w:lang w:val="en-GB"/>
+        </w:rPr>
+      </w:pPr>
+      <w:r>
+        <w:rPr>
+          <w:rFonts w:ascii="Arial" w:hAnsi="Arial" w:cs="Arial"/>
+          <w:sz w:val="22"/>
+          <w:szCs w:val="22"/>
+          <w:lang w:val="en-GB"/>
+        </w:rPr>
+        <w:t>Request to join project group</w:t>
+      </w:r>
+    </w:p>
+    <w:p>
+      <w:pPr>
+        <w:pStyle w:val="ListParagraph"/>
+        <w:numPr>
+          <w:ilvl w:val="0"/>
+          <w:numId w:val="3"/>
+        </w:numPr>
+        <w:rPr>
+          <w:rFonts w:ascii="Arial" w:hAnsi="Arial" w:cs="Arial"/>
+          <w:sz w:val="22"/>
+          <w:szCs w:val="22"/>
+          <w:lang w:val="en-GB"/>
+        </w:rPr>
+      </w:pPr>
+      <w:r>
+        <w:rPr>
+          <w:rFonts w:ascii="Arial" w:hAnsi="Arial" w:cs="Arial"/>
+          <w:sz w:val="22"/>
+          <w:szCs w:val="22"/>
+          <w:lang w:val="en-GB"/>
+        </w:rPr>
+        <w:t>Add/accept members</w:t>
+      </w:r>
+    </w:p>
+    <w:p>
+      <w:pPr>
+        <w:pStyle w:val="ListParagraph"/>
+        <w:numPr>
+          <w:ilvl w:val="0"/>
+          <w:numId w:val="3"/>
+        </w:numPr>
+        <w:rPr>
+          <w:rFonts w:ascii="Arial" w:hAnsi="Arial" w:cs="Arial"/>
+          <w:sz w:val="22"/>
+          <w:szCs w:val="22"/>
+          <w:lang w:val="en-GB"/>
+        </w:rPr>
+      </w:pPr>
+      <w:r>
+        <w:rPr>
+          <w:rFonts w:ascii="Arial" w:hAnsi="Arial" w:cs="Arial"/>
+          <w:sz w:val="22"/>
+          <w:szCs w:val="22"/>
+          <w:lang w:val="en-GB"/>
+        </w:rPr>
+        <w:t>Change member roles</w:t>
+      </w:r>
+    </w:p>
+    <w:p>
+      <w:pPr>
+        <w:pStyle w:val="ListParagraph"/>
+        <w:numPr>
+          <w:ilvl w:val="0"/>
+          <w:numId w:val="3"/>
+        </w:numPr>
+        <w:rPr>
+          <w:rFonts w:ascii="Arial" w:hAnsi="Arial" w:cs="Arial"/>
+          <w:sz w:val="22"/>
+          <w:szCs w:val="22"/>
+          <w:lang w:val="en-GB"/>
+        </w:rPr>
+      </w:pPr>
+      <w:r>
+        <w:rPr>
+          <w:rFonts w:ascii="Arial" w:hAnsi="Arial" w:cs="Arial"/>
+          <w:sz w:val="22"/>
+          <w:szCs w:val="22"/>
+          <w:lang w:val="en-GB"/>
+        </w:rPr>
+        <w:t xml:space="preserve">Rate member contribution </w:t>
+      </w:r>
+    </w:p>
+    <w:p>
+      <w:pPr>
+        <w:pStyle w:val="ListParagraph"/>
+        <w:numPr>
+          <w:ilvl w:val="0"/>
+          <w:numId w:val="3"/>
+        </w:numPr>
+        <w:rPr>
+          <w:rFonts w:ascii="Arial" w:hAnsi="Arial" w:cs="Arial"/>
+          <w:sz w:val="22"/>
+          <w:szCs w:val="22"/>
+          <w:lang w:val="en-GB"/>
+        </w:rPr>
+      </w:pPr>
+      <w:r>
+        <w:rPr>
+          <w:rFonts w:ascii="Arial" w:hAnsi="Arial" w:cs="Arial"/>
+          <w:sz w:val="22"/>
+          <w:szCs w:val="22"/>
+          <w:lang w:val="en-GB"/>
+        </w:rPr>
+        <w:t>Request reports (Member ratings)</w:t>
+      </w:r>
+    </w:p>
+    <w:p>
+      <w:pPr>
+        <w:rPr>
+          <w:rFonts w:ascii="Arial" w:hAnsi="Arial" w:cs="Arial"/>
+          <w:sz w:val="22"/>
+          <w:szCs w:val="22"/>
+          <w:lang w:val="en-GB"/>
+        </w:rPr>
+      </w:pPr>
+    </w:p>
+    <w:p>
+      <w:pPr>
+        <w:rPr>
+          <w:rFonts w:ascii="Arial" w:hAnsi="Arial" w:cs="Arial"/>
+          <w:b/>
+          <w:bCs/>
+          <w:sz w:val="22"/>
+          <w:szCs w:val="22"/>
+          <w:lang w:val="en-GB"/>
+        </w:rPr>
+      </w:pPr>
+      <w:r>
+        <w:rPr>
+          <w:rFonts w:ascii="Arial" w:hAnsi="Arial" w:cs="Arial"/>
+          <w:b/>
+          <w:bCs/>
           <w:sz w:val="22"/>
           <w:szCs w:val="22"/>
           <w:lang w:val="en-GB"/>
@@ -196,7 +462,25 @@
           <w:szCs w:val="22"/>
           <w:lang w:val="en-GB"/>
         </w:rPr>
-        <w:t>Allow group leader to add/accept members</w:t>
+        <w:t xml:space="preserve">Allow group </w:t>
+      </w:r>
+      <w:r>
+        <w:rPr>
+          <w:rFonts w:ascii="Arial" w:hAnsi="Arial" w:cs="Arial"/>
+          <w:sz w:val="22"/>
+          <w:szCs w:val="22"/>
+          <w:lang w:val="en-GB"/>
+        </w:rPr>
+        <w:t>admin</w:t>
+      </w:r>
+      <w:r>
+        <w:rPr>
+          <w:rFonts w:ascii="Arial" w:hAnsi="Arial" w:cs="Arial"/>
+          <w:sz w:val="22"/>
+          <w:szCs w:val="22"/>
+          <w:lang w:val="en-GB"/>
+        </w:rPr>
+        <w:t xml:space="preserve"> to add/accept members</w:t>
       </w:r>
     </w:p>
     <w:p>
@@ -220,7 +504,25 @@
           <w:szCs w:val="22"/>
           <w:lang w:val="en-GB"/>
         </w:rPr>
-        <w:t>Allow group leader to change roles of members</w:t>
+        <w:t xml:space="preserve">Allow group </w:t>
+      </w:r>
+      <w:r>
+        <w:rPr>
+          <w:rFonts w:ascii="Arial" w:hAnsi="Arial" w:cs="Arial"/>
+          <w:sz w:val="22"/>
+          <w:szCs w:val="22"/>
+          <w:lang w:val="en-GB"/>
+        </w:rPr>
+        <w:t xml:space="preserve">admin </w:t>
+      </w:r>
+      <w:r>
+        <w:rPr>
+          <w:rFonts w:ascii="Arial" w:hAnsi="Arial" w:cs="Arial"/>
+          <w:sz w:val="22"/>
+          <w:szCs w:val="22"/>
+          <w:lang w:val="en-GB"/>
+        </w:rPr>
+        <w:t>to change roles of members</w:t>
       </w:r>
     </w:p>
     <w:p>
@@ -255,6 +557,7 @@
         </w:rPr>
         <w:t xml:space="preserve"> by giving them a score out of </w:t>
       </w:r>
+      <w:proofErr w:type="gramStart"/>
       <w:r>
         <w:rPr>
           <w:rFonts w:ascii="Arial" w:hAnsi="Arial" w:cs="Arial"/>
@@ -271,7 +574,17 @@
           <w:szCs w:val="22"/>
           <w:lang w:val="en-GB"/>
         </w:rPr>
-        <w:t>, and compute final ratings</w:t>
+        <w:t>, and</w:t>
+      </w:r>
+      <w:proofErr w:type="gramEnd"/>
+      <w:r>
+        <w:rPr>
+          <w:rFonts w:ascii="Arial" w:hAnsi="Arial" w:cs="Arial"/>
+          <w:sz w:val="22"/>
+          <w:szCs w:val="22"/>
+          <w:lang w:val="en-GB"/>
+        </w:rPr>
+        <w:t xml:space="preserve"> compute final ratings</w:t>
       </w:r>
       <w:r>
         <w:rPr>
@@ -449,14 +762,18 @@
       <w:pPr>
         <w:rPr>
           <w:rFonts w:ascii="Arial" w:hAnsi="Arial" w:cs="Arial"/>
-          <w:sz w:val="22"/>
-          <w:szCs w:val="22"/>
-          <w:lang w:val="en-GB"/>
-        </w:rPr>
-      </w:pPr>
-      <w:r>
-        <w:rPr>
-          <w:rFonts w:ascii="Arial" w:hAnsi="Arial" w:cs="Arial"/>
+          <w:b/>
+          <w:bCs/>
+          <w:sz w:val="22"/>
+          <w:szCs w:val="22"/>
+          <w:lang w:val="en-GB"/>
+        </w:rPr>
+      </w:pPr>
+      <w:r>
+        <w:rPr>
+          <w:rFonts w:ascii="Arial" w:hAnsi="Arial" w:cs="Arial"/>
+          <w:b/>
+          <w:bCs/>
           <w:sz w:val="22"/>
           <w:szCs w:val="22"/>
           <w:lang w:val="en-GB"/>
@@ -542,6 +859,7 @@
           <w:szCs w:val="22"/>
           <w:lang w:val="en-GB"/>
         </w:rPr>
+        <w:lastRenderedPageBreak/>
         <w:t>Quick</w:t>
       </w:r>
       <w:r>
@@ -607,26 +925,32 @@
     </w:p>
     <w:p>
       <w:pPr>
-        <w:rPr>
-          <w:rFonts w:ascii="Arial" w:hAnsi="Arial" w:cs="Arial"/>
-          <w:sz w:val="22"/>
-          <w:szCs w:val="22"/>
-          <w:lang w:val="en-GB"/>
-        </w:rPr>
-      </w:pPr>
-    </w:p>
-    <w:p>
-      <w:pPr>
-        <w:rPr>
-          <w:rFonts w:ascii="Arial" w:hAnsi="Arial" w:cs="Arial"/>
-          <w:sz w:val="22"/>
-          <w:szCs w:val="22"/>
-          <w:lang w:val="en-GB"/>
-        </w:rPr>
-      </w:pPr>
-      <w:r>
-        <w:rPr>
-          <w:rFonts w:ascii="Arial" w:hAnsi="Arial" w:cs="Arial"/>
+        <w:pStyle w:val="ListParagraph"/>
+        <w:ind w:left="360"/>
+        <w:rPr>
+          <w:rFonts w:ascii="Arial" w:hAnsi="Arial" w:cs="Arial"/>
+          <w:sz w:val="22"/>
+          <w:szCs w:val="22"/>
+          <w:lang w:val="en-GB"/>
+        </w:rPr>
+      </w:pPr>
+    </w:p>
+    <w:p>
+      <w:pPr>
+        <w:rPr>
+          <w:rFonts w:ascii="Arial" w:hAnsi="Arial" w:cs="Arial"/>
+          <w:b/>
+          <w:bCs/>
+          <w:sz w:val="22"/>
+          <w:szCs w:val="22"/>
+          <w:lang w:val="en-GB"/>
+        </w:rPr>
+      </w:pPr>
+      <w:r>
+        <w:rPr>
+          <w:rFonts w:ascii="Arial" w:hAnsi="Arial" w:cs="Arial"/>
+          <w:b/>
+          <w:bCs/>
           <w:sz w:val="22"/>
           <w:szCs w:val="22"/>
           <w:lang w:val="en-GB"/>
@@ -636,6 +960,8 @@
       <w:r>
         <w:rPr>
           <w:rFonts w:ascii="Arial" w:hAnsi="Arial" w:cs="Arial"/>
+          <w:b/>
+          <w:bCs/>
           <w:sz w:val="22"/>
           <w:szCs w:val="22"/>
           <w:lang w:val="en-GB"/>
@@ -762,11 +1088,91 @@
       <w:pPr>
         <w:rPr>
           <w:rFonts w:ascii="Arial" w:hAnsi="Arial" w:cs="Arial"/>
-          <w:sz w:val="22"/>
-          <w:szCs w:val="22"/>
-          <w:lang w:val="en-GB"/>
-        </w:rPr>
-      </w:pPr>
+          <w:b/>
+          <w:bCs/>
+          <w:sz w:val="22"/>
+          <w:szCs w:val="22"/>
+          <w:lang w:val="en-GB"/>
+        </w:rPr>
+      </w:pPr>
+      <w:r>
+        <w:rPr>
+          <w:rFonts w:ascii="Arial" w:hAnsi="Arial" w:cs="Arial"/>
+          <w:b/>
+          <w:bCs/>
+          <w:sz w:val="22"/>
+          <w:szCs w:val="22"/>
+          <w:lang w:val="en-GB"/>
+        </w:rPr>
+        <w:t>Use case diagram:</w:t>
+      </w:r>
+    </w:p>
+    <w:p>
+      <w:pPr>
+        <w:rPr>
+          <w:rFonts w:ascii="Arial" w:hAnsi="Arial" w:cs="Arial"/>
+          <w:sz w:val="22"/>
+          <w:szCs w:val="22"/>
+          <w:lang w:val="en-GB"/>
+        </w:rPr>
+      </w:pPr>
+      <w:r>
+        <w:rPr>
+          <w:rFonts w:ascii="Arial" w:hAnsi="Arial" w:cs="Arial"/>
+          <w:noProof/>
+          <w:sz w:val="22"/>
+          <w:szCs w:val="22"/>
+          <w:lang w:val="en-GB"/>
+        </w:rPr>
+        <w:drawing>
+          <wp:inline distT="0" distB="0" distL="0" distR="0" wp14:anchorId="03D7A5E5" wp14:editId="3B2D7AE0">
+            <wp:extent cx="4846320" cy="5587522"/>
+            <wp:effectExtent l="0" t="0" r="0" b="0"/>
+            <wp:docPr id="780404789" name="Picture 2"/>
+            <wp:cNvGraphicFramePr>
+              <a:graphicFrameLocks xmlns:a="http://schemas.openxmlformats.org/drawingml/2006/main" noChangeAspect="1"/>
+            </wp:cNvGraphicFramePr>
+            <a:graphic xmlns:a="http://schemas.openxmlformats.org/drawingml/2006/main">
+              <a:graphicData uri="http://schemas.openxmlformats.org/drawingml/2006/picture">
+                <pic:pic xmlns:pic="http://schemas.openxmlformats.org/drawingml/2006/picture">
+                  <pic:nvPicPr>
+                    <pic:cNvPr id="780404789" name="Picture 780404789"/>
+                    <pic:cNvPicPr/>
+                  </pic:nvPicPr>
+                  <pic:blipFill rotWithShape="1">
+                    <a:blip r:embed="rId5">
+                      <a:extLst>
+                        <a:ext uri="{28A0092B-C50C-407E-A947-70E740481C1C}">
+                          <a14:useLocalDpi xmlns:a14="http://schemas.microsoft.com/office/drawing/2010/main" val="0"/>
+                        </a:ext>
+                      </a:extLst>
+                    </a:blip>
+                    <a:srcRect l="32436" t="26894" r="34872" b="6097"/>
+                    <a:stretch/>
+                  </pic:blipFill>
+                  <pic:spPr bwMode="auto">
+                    <a:xfrm>
+                      <a:off x="0" y="0"/>
+                      <a:ext cx="4861246" cy="5604730"/>
+                    </a:xfrm>
+                    <a:prstGeom prst="rect">
+                      <a:avLst/>
+                    </a:prstGeom>
+                    <a:ln>
+                      <a:noFill/>
+                    </a:ln>
+                    <a:extLst>
+                      <a:ext uri="{53640926-AAD7-44D8-BBD7-CCE9431645EC}">
+                        <a14:shadowObscured xmlns:a14="http://schemas.microsoft.com/office/drawing/2010/main"/>
+                      </a:ext>
+                    </a:extLst>
+                  </pic:spPr>
+                </pic:pic>
+              </a:graphicData>
+            </a:graphic>
+          </wp:inline>
+        </w:drawing>
+      </w:r>
     </w:p>
     <w:sectPr>
       <w:pgSz w:w="12240" w:h="15840"/>
@@ -781,6 +1187,118 @@
 <file path=word/numbering.xml><?xml version="1.0" encoding="utf-8"?>
 <w:numbering xmlns:wpc="http://schemas.microsoft.com/office/word/2010/wordprocessingCanvas" xmlns:cx="http://schemas.microsoft.com/office/drawing/2014/chartex" xmlns:cx1="http://schemas.microsoft.com/office/drawing/2015/9/8/chartex" xmlns:cx2="http://schemas.microsoft.com/office/drawing/2015/10/21/chartex" xmlns:cx3="http://schemas.microsoft.com/office/drawing/2016/5/9/chartex" xmlns:cx4="http://schemas.microsoft.com/office/drawing/2016/5/10/chartex" xmlns:cx5="http://schemas.microsoft.com/office/drawing/2016/5/11/chartex" xmlns:cx6="http://schemas.microsoft.com/office/drawing/2016/5/12/chartex" xmlns:cx7="http://schemas.microsoft.com/office/drawing/2016/5/13/chartex" xmlns:cx8="http://schemas.microsoft.com/office/drawing/2016/5/14/chartex" xmlns:mc="http://schemas.openxmlformats.org/markup-compatibility/2006" xmlns:aink="http://schemas.microsoft.com/office/drawing/2016/ink" xmlns:am3d="http://schemas.microsoft.com/office/drawing/2017/model3d" xmlns:o="urn:schemas-microsoft-com:office:office" xmlns:oel="http://schemas.microsoft.com/office/2019/extlst" xmlns:r="http://schemas.openxmlformats.org/officeDocument/2006/relationships" xmlns:m="http://schemas.openxmlformats.org/officeDocument/2006/math" xmlns:v="urn:schemas-microsoft-com:vml" xmlns:wp14="http://schemas.microsoft.com/office/word/2010/wordprocessingDrawing" xmlns:wp="http://schemas.openxmlformats.org/drawingml/2006/wordprocessingDrawing" xmlns:w10="urn:schemas-microsoft-com:office:word" xmlns:w="http://schemas.openxmlformats.org/wordprocessingml/2006/main" xmlns:w14="http://schemas.microsoft.com/office/word/2010/wordml" xmlns:w15="http://schemas.microsoft.com/office/word/2012/wordml" xmlns:w16cex="http://schemas.microsoft.com/office/word/2018/wordml/cex" xmlns:w16cid="http://schemas.microsoft.com/office/word/2016/wordml/cid" xmlns:w16="http://schemas.microsoft.com/office/word/2018/wordml" xmlns:w16du="http://schemas.microsoft.com/office/word/2023/wordml/word16du" xmlns:w16sdtdh="http://schemas.microsoft.com/office/word/2020/wordml/sdtdatahash" xmlns:w16sdtfl="http://schemas.microsoft.com/office/word/2024/wordml/sdtformatlock" xmlns:w16se="http://schemas.microsoft.com/office/word/2015/wordml/symex" xmlns:wpg="http://schemas.microsoft.com/office/word/2010/wordprocessingGroup" xmlns:wpi="http://schemas.microsoft.com/office/word/2010/wordprocessingInk" xmlns:wne="http://schemas.microsoft.com/office/word/2006/wordml" xmlns:wps="http://schemas.microsoft.com/office/word/2010/wordprocessingShape" mc:Ignorable="w14 w15 w16se w16cid w16 w16cex w16sdtdh w16sdtfl w16du wp14">
   <w:abstractNum w:abstractNumId="0" w15:restartNumberingAfterBreak="0">
+    <w:nsid w:val="0CC212C0"/>
+    <w:multiLevelType w:val="hybridMultilevel"/>
+    <w:tmpl w:val="0B6C720E"/>
+    <w:lvl w:ilvl="0" w:tplc="86C01E2E">
+      <w:numFmt w:val="bullet"/>
+      <w:lvlText w:val=""/>
+      <w:lvlJc w:val="left"/>
+      <w:pPr>
+        <w:ind w:left="360" w:hanging="360"/>
+      </w:pPr>
+      <w:rPr>
+        <w:rFonts w:ascii="Symbol" w:eastAsiaTheme="minorHAnsi" w:hAnsi="Symbol" w:cs="Arial" w:hint="default"/>
+      </w:rPr>
+    </w:lvl>
+    <w:lvl w:ilvl="1" w:tplc="04090003" w:tentative="1">
+      <w:start w:val="1"/>
+      <w:numFmt w:val="bullet"/>
+      <w:lvlText w:val="o"/>
+      <w:lvlJc w:val="left"/>
+      <w:pPr>
+        <w:ind w:left="1080" w:hanging="360"/>
+      </w:pPr>
+      <w:rPr>
+        <w:rFonts w:ascii="Courier New" w:hAnsi="Courier New" w:cs="Courier New" w:hint="default"/>
+      </w:rPr>
+    </w:lvl>
+    <w:lvl w:ilvl="2" w:tplc="04090005" w:tentative="1">
+      <w:start w:val="1"/>
+      <w:numFmt w:val="bullet"/>
+      <w:lvlText w:val=""/>
+      <w:lvlJc w:val="left"/>
+      <w:pPr>
+        <w:ind w:left="1800" w:hanging="360"/>
+      </w:pPr>
+      <w:rPr>
+        <w:rFonts w:ascii="Wingdings" w:hAnsi="Wingdings" w:hint="default"/>
+      </w:rPr>
+    </w:lvl>
+    <w:lvl w:ilvl="3" w:tplc="04090001" w:tentative="1">
+      <w:start w:val="1"/>
+      <w:numFmt w:val="bullet"/>
+      <w:lvlText w:val=""/>
+      <w:lvlJc w:val="left"/>
+      <w:pPr>
+        <w:ind w:left="2520" w:hanging="360"/>
+      </w:pPr>
+      <w:rPr>
+        <w:rFonts w:ascii="Symbol" w:hAnsi="Symbol" w:hint="default"/>
+      </w:rPr>
+    </w:lvl>
+    <w:lvl w:ilvl="4" w:tplc="04090003" w:tentative="1">
+      <w:start w:val="1"/>
+      <w:numFmt w:val="bullet"/>
+      <w:lvlText w:val="o"/>
+      <w:lvlJc w:val="left"/>
+      <w:pPr>
+        <w:ind w:left="3240" w:hanging="360"/>
+      </w:pPr>
+      <w:rPr>
+        <w:rFonts w:ascii="Courier New" w:hAnsi="Courier New" w:cs="Courier New" w:hint="default"/>
+      </w:rPr>
+    </w:lvl>
+    <w:lvl w:ilvl="5" w:tplc="04090005" w:tentative="1">
+      <w:start w:val="1"/>
+      <w:numFmt w:val="bullet"/>
+      <w:lvlText w:val=""/>
+      <w:lvlJc w:val="left"/>
+      <w:pPr>
+        <w:ind w:left="3960" w:hanging="360"/>
+      </w:pPr>
+      <w:rPr>
+        <w:rFonts w:ascii="Wingdings" w:hAnsi="Wingdings" w:hint="default"/>
+      </w:rPr>
+    </w:lvl>
+    <w:lvl w:ilvl="6" w:tplc="04090001" w:tentative="1">
+      <w:start w:val="1"/>
+      <w:numFmt w:val="bullet"/>
+      <w:lvlText w:val=""/>
+      <w:lvlJc w:val="left"/>
+      <w:pPr>
+        <w:ind w:left="4680" w:hanging="360"/>
+      </w:pPr>
+      <w:rPr>
+        <w:rFonts w:ascii="Symbol" w:hAnsi="Symbol" w:hint="default"/>
+      </w:rPr>
+    </w:lvl>
+    <w:lvl w:ilvl="7" w:tplc="04090003" w:tentative="1">
+      <w:start w:val="1"/>
+      <w:numFmt w:val="bullet"/>
+      <w:lvlText w:val="o"/>
+      <w:lvlJc w:val="left"/>
+      <w:pPr>
+        <w:ind w:left="5400" w:hanging="360"/>
+      </w:pPr>
+      <w:rPr>
+        <w:rFonts w:ascii="Courier New" w:hAnsi="Courier New" w:cs="Courier New" w:hint="default"/>
+      </w:rPr>
+    </w:lvl>
+    <w:lvl w:ilvl="8" w:tplc="04090005" w:tentative="1">
+      <w:start w:val="1"/>
+      <w:numFmt w:val="bullet"/>
+      <w:lvlText w:val=""/>
+      <w:lvlJc w:val="left"/>
+      <w:pPr>
+        <w:ind w:left="6120" w:hanging="360"/>
+      </w:pPr>
+      <w:rPr>
+        <w:rFonts w:ascii="Wingdings" w:hAnsi="Wingdings" w:hint="default"/>
+      </w:rPr>
+    </w:lvl>
+  </w:abstractNum>
+  <w:abstractNum w:abstractNumId="1" w15:restartNumberingAfterBreak="0">
     <w:nsid w:val="1B140981"/>
     <w:multiLevelType w:val="hybridMultilevel"/>
     <w:tmpl w:val="8D9031C2"/>
@@ -892,7 +1410,7 @@
       </w:rPr>
     </w:lvl>
   </w:abstractNum>
-  <w:abstractNum w:abstractNumId="1" w15:restartNumberingAfterBreak="0">
+  <w:abstractNum w:abstractNumId="2" w15:restartNumberingAfterBreak="0">
     <w:nsid w:val="221548FC"/>
     <w:multiLevelType w:val="hybridMultilevel"/>
     <w:tmpl w:val="AB80E6E8"/>
@@ -1005,10 +1523,13 @@
     </w:lvl>
   </w:abstractNum>
   <w:num w:numId="1" w16cid:durableId="2105951668">
-    <w:abstractNumId w:val="0"/>
+    <w:abstractNumId w:val="1"/>
   </w:num>
   <w:num w:numId="2" w16cid:durableId="1850097895">
-    <w:abstractNumId w:val="1"/>
+    <w:abstractNumId w:val="2"/>
+  </w:num>
+  <w:num w:numId="3" w16cid:durableId="1078091433">
+    <w:abstractNumId w:val="0"/>
   </w:num>
 </w:numbering>
 </file>

</xml_diff>